<commit_message>
Update CSE 299 Project Proposal.docx
</commit_message>
<xml_diff>
--- a/documentation/CSE 299 Project Proposal.docx
+++ b/documentation/CSE 299 Project Proposal.docx
@@ -451,8 +451,185 @@
         </w:rPr>
         <w:t>we have very little ingredients or way too many and can’t decide what to cook. This app will be our life savers in those days. Just select the ingredients you want to cook with and search. A variety of cuisines and recipes will be displayed from which you can choose accordingly. Another fun element added is your location, so the top searches will show the recipes you are most likely to eat, as we will ask your location when you sign up.</w:t>
       </w:r>
+    </w:p>
+    <w:p>
+      <w:pPr>
+        <w:rPr>
+          <w:sz w:val="28"/>
+          <w:szCs w:val="28"/>
+        </w:rPr>
+      </w:pPr>
+    </w:p>
+    <w:p>
+      <w:pPr>
+        <w:rPr>
+          <w:b/>
+          <w:sz w:val="32"/>
+          <w:szCs w:val="32"/>
+        </w:rPr>
+      </w:pPr>
+      <w:r>
+        <w:rPr>
+          <w:b/>
+          <w:sz w:val="32"/>
+          <w:szCs w:val="32"/>
+        </w:rPr>
+        <w:t>Project Motivation:</w:t>
+      </w:r>
+    </w:p>
+    <w:p>
+      <w:pPr>
+        <w:rPr>
+          <w:sz w:val="28"/>
+          <w:szCs w:val="28"/>
+        </w:rPr>
+      </w:pPr>
+      <w:r>
+        <w:rPr>
+          <w:sz w:val="28"/>
+          <w:szCs w:val="28"/>
+        </w:rPr>
+        <w:t>There are hundreds of websites where you can get recipes for anything. But from my experience of cooking and baking I know for a fact that not all the recipes in the internet are trustworthy. In our app we will only update the recipes from trusted websites and sources and try to be as minimalistic as possible in terms of ingredients. Our motivation is time management and we want to save as much time as possible so that you don’t have to surf the internet for a recipe just fill out what you have and what you feel like having and how much time you want to spend and our app will provide you with the recipe.</w:t>
+      </w:r>
+    </w:p>
+    <w:p>
+      <w:pPr>
+        <w:rPr>
+          <w:sz w:val="28"/>
+          <w:szCs w:val="28"/>
+        </w:rPr>
+      </w:pPr>
+    </w:p>
+    <w:p>
+      <w:pPr>
+        <w:rPr>
+          <w:b/>
+          <w:sz w:val="32"/>
+          <w:szCs w:val="32"/>
+        </w:rPr>
+      </w:pPr>
+      <w:r>
+        <w:rPr>
+          <w:b/>
+          <w:sz w:val="32"/>
+          <w:szCs w:val="32"/>
+        </w:rPr>
+        <w:t>Technical Specifications:</w:t>
+      </w:r>
+    </w:p>
+    <w:p>
+      <w:pPr>
+        <w:rPr>
+          <w:sz w:val="28"/>
+          <w:szCs w:val="28"/>
+        </w:rPr>
+      </w:pPr>
+      <w:r>
+        <w:rPr>
+          <w:sz w:val="28"/>
+          <w:szCs w:val="28"/>
+        </w:rPr>
+        <w:t>Language of preference: java</w:t>
+      </w:r>
+    </w:p>
+    <w:p>
+      <w:pPr>
+        <w:rPr>
+          <w:sz w:val="28"/>
+          <w:szCs w:val="28"/>
+        </w:rPr>
+      </w:pPr>
+      <w:r>
+        <w:rPr>
+          <w:sz w:val="28"/>
+          <w:szCs w:val="28"/>
+        </w:rPr>
+        <w:t>Project built on: android studio</w:t>
+      </w:r>
+    </w:p>
+    <w:p>
+      <w:pPr>
+        <w:rPr>
+          <w:sz w:val="28"/>
+          <w:szCs w:val="28"/>
+        </w:rPr>
+      </w:pPr>
+      <w:r>
+        <w:rPr>
+          <w:sz w:val="28"/>
+          <w:szCs w:val="28"/>
+        </w:rPr>
+        <w:t xml:space="preserve">Designing </w:t>
+      </w:r>
+      <w:r>
+        <w:rPr>
+          <w:sz w:val="28"/>
+          <w:szCs w:val="28"/>
+        </w:rPr>
+        <w:t>mockups:</w:t>
+      </w:r>
+      <w:r>
+        <w:rPr>
+          <w:sz w:val="28"/>
+          <w:szCs w:val="28"/>
+        </w:rPr>
+        <w:t xml:space="preserve"> </w:t>
+      </w:r>
+      <w:proofErr w:type="spellStart"/>
+      <w:r>
+        <w:rPr>
+          <w:sz w:val="28"/>
+          <w:szCs w:val="28"/>
+        </w:rPr>
+        <w:t>balsamiq</w:t>
+      </w:r>
+      <w:proofErr w:type="spellEnd"/>
+      <w:r>
+        <w:rPr>
+          <w:sz w:val="28"/>
+          <w:szCs w:val="28"/>
+        </w:rPr>
+        <w:t xml:space="preserve"> </w:t>
+      </w:r>
+    </w:p>
+    <w:p>
+      <w:pPr>
+        <w:rPr>
+          <w:sz w:val="28"/>
+          <w:szCs w:val="28"/>
+        </w:rPr>
+      </w:pPr>
+      <w:r>
+        <w:rPr>
+          <w:sz w:val="28"/>
+          <w:szCs w:val="28"/>
+        </w:rPr>
+        <w:t>Logo: adobe illustrator</w:t>
+      </w:r>
+    </w:p>
+    <w:p>
+      <w:pPr>
+        <w:rPr>
+          <w:sz w:val="28"/>
+          <w:szCs w:val="28"/>
+        </w:rPr>
+      </w:pPr>
       <w:bookmarkStart w:id="0" w:name="_GoBack"/>
       <w:bookmarkEnd w:id="0"/>
+      <w:r>
+        <w:rPr>
+          <w:sz w:val="28"/>
+          <w:szCs w:val="28"/>
+        </w:rPr>
+        <w:t xml:space="preserve">Database: firebase </w:t>
+      </w:r>
+      <w:r>
+        <w:rPr>
+          <w:sz w:val="28"/>
+          <w:szCs w:val="28"/>
+        </w:rPr>
+        <w:t xml:space="preserve"> </w:t>
+      </w:r>
     </w:p>
     <w:p>
       <w:pPr>

</xml_diff>